<commit_message>
update text for preprint v2 & submission to journal
</commit_message>
<xml_diff>
--- a/text/NC/COVER-LETTER-Lindmark-etal-2021-Optimum-growth-temperature-declines-with-body-size-within-fish-sp.docx
+++ b/text/NC/COVER-LETTER-Lindmark-etal-2021-Optimum-growth-temperature-declines-with-body-size-within-fish-sp.docx
@@ -4,16 +4,497 @@
   <w:body>
     <w:p>
       <w:pPr>
+        <w:spacing w:line="480" w:lineRule="auto"/>
         <w:contextualSpacing/>
         <w:jc w:val="both"/>
         <w:rPr>
-          <w:lang w:val="en-GB"/>
-        </w:rPr>
-      </w:pPr>
-      <w:r>
-        <w:rPr>
-          <w:lang w:val="en-GB"/>
-        </w:rPr>
+          <w:rFonts w:cstheme="minorHAnsi"/>
+          <w:iCs/>
+          <w:sz w:val="28"/>
+          <w:szCs w:val="28"/>
+        </w:rPr>
+      </w:pPr>
+      <w:r>
+        <w:rPr>
+          <w:iCs/>
+          <w:sz w:val="28"/>
+          <w:szCs w:val="28"/>
+        </w:rPr>
+        <w:t xml:space="preserve">Optimum growth temperature declines with body size within fish </w:t>
+      </w:r>
+      <w:r>
+        <w:rPr>
+          <w:rFonts w:cstheme="minorHAnsi"/>
+          <w:iCs/>
+          <w:sz w:val="28"/>
+          <w:szCs w:val="28"/>
+        </w:rPr>
+        <w:t>species</w:t>
+      </w:r>
+    </w:p>
+    <w:p>
+      <w:pPr>
+        <w:spacing w:line="480" w:lineRule="auto"/>
+        <w:contextualSpacing/>
+        <w:jc w:val="both"/>
+        <w:rPr>
+          <w:rFonts w:cstheme="minorHAnsi"/>
+          <w:vertAlign w:val="superscript"/>
+          <w:lang w:val="sv-SE"/>
+        </w:rPr>
+      </w:pPr>
+      <w:r>
+        <w:rPr>
+          <w:rFonts w:cstheme="minorHAnsi"/>
+          <w:lang w:val="sv-SE"/>
+        </w:rPr>
+        <w:t>Max Lindmark</w:t>
+      </w:r>
+      <w:r>
+        <w:rPr>
+          <w:rFonts w:cstheme="minorHAnsi"/>
+          <w:vertAlign w:val="superscript"/>
+          <w:lang w:val="sv-SE"/>
+        </w:rPr>
+        <w:t>a,1</w:t>
+      </w:r>
+      <w:r>
+        <w:rPr>
+          <w:rFonts w:cstheme="minorHAnsi"/>
+          <w:lang w:val="sv-SE"/>
+        </w:rPr>
+        <w:t xml:space="preserve">, Jan </w:t>
+      </w:r>
+      <w:proofErr w:type="spellStart"/>
+      <w:r>
+        <w:rPr>
+          <w:rFonts w:cstheme="minorHAnsi"/>
+          <w:lang w:val="sv-SE"/>
+        </w:rPr>
+        <w:t>Ohlberger</w:t>
+      </w:r>
+      <w:r>
+        <w:rPr>
+          <w:rFonts w:cstheme="minorHAnsi"/>
+          <w:vertAlign w:val="superscript"/>
+          <w:lang w:val="sv-SE"/>
+        </w:rPr>
+        <w:t>b</w:t>
+      </w:r>
+      <w:proofErr w:type="spellEnd"/>
+      <w:r>
+        <w:rPr>
+          <w:rFonts w:cstheme="minorHAnsi"/>
+          <w:lang w:val="sv-SE"/>
+        </w:rPr>
+        <w:t xml:space="preserve">, Anna </w:t>
+      </w:r>
+      <w:proofErr w:type="spellStart"/>
+      <w:r>
+        <w:rPr>
+          <w:rFonts w:cstheme="minorHAnsi"/>
+          <w:lang w:val="sv-SE"/>
+        </w:rPr>
+        <w:t>Gårdmark</w:t>
+      </w:r>
+      <w:r>
+        <w:rPr>
+          <w:rFonts w:cstheme="minorHAnsi"/>
+          <w:vertAlign w:val="superscript"/>
+          <w:lang w:val="sv-SE"/>
+        </w:rPr>
+        <w:t>c</w:t>
+      </w:r>
+      <w:proofErr w:type="spellEnd"/>
+    </w:p>
+    <w:p>
+      <w:pPr>
+        <w:spacing w:line="480" w:lineRule="auto"/>
+        <w:contextualSpacing/>
+        <w:jc w:val="both"/>
+      </w:pPr>
+      <w:r>
+        <w:rPr>
+          <w:rFonts w:cstheme="minorHAnsi"/>
+          <w:vertAlign w:val="superscript"/>
+        </w:rPr>
+        <w:t xml:space="preserve">a </w:t>
+      </w:r>
+      <w:r>
+        <w:t xml:space="preserve">Swedish University of Agricultural Sciences, Department of Aquatic Resources, Institute of Coastal Research, </w:t>
+      </w:r>
+      <w:proofErr w:type="spellStart"/>
+      <w:r>
+        <w:t>Skolgatan</w:t>
+      </w:r>
+      <w:proofErr w:type="spellEnd"/>
+      <w:r>
+        <w:t xml:space="preserve"> 6, </w:t>
+      </w:r>
+      <w:proofErr w:type="spellStart"/>
+      <w:r>
+        <w:t>Öregrund</w:t>
+      </w:r>
+      <w:proofErr w:type="spellEnd"/>
+      <w:r>
+        <w:t xml:space="preserve"> 742 42, Sweden</w:t>
+      </w:r>
+    </w:p>
+    <w:p>
+      <w:pPr>
+        <w:spacing w:line="480" w:lineRule="auto"/>
+        <w:contextualSpacing/>
+        <w:jc w:val="both"/>
+      </w:pPr>
+      <w:r>
+        <w:rPr>
+          <w:rFonts w:cstheme="minorHAnsi"/>
+          <w:vertAlign w:val="superscript"/>
+        </w:rPr>
+        <w:t xml:space="preserve">b </w:t>
+      </w:r>
+      <w:r>
+        <w:t>School of Aquatic and Fishery Sciences (SAFS), University of Washington, Box 355020, Seattle, WA 98195-5020, USA</w:t>
+      </w:r>
+    </w:p>
+    <w:p>
+      <w:pPr>
+        <w:spacing w:line="480" w:lineRule="auto"/>
+        <w:contextualSpacing/>
+        <w:jc w:val="both"/>
+      </w:pPr>
+      <w:r>
+        <w:rPr>
+          <w:rFonts w:cstheme="minorHAnsi"/>
+          <w:vertAlign w:val="superscript"/>
+        </w:rPr>
+        <w:t xml:space="preserve">c </w:t>
+      </w:r>
+      <w:r>
+        <w:t xml:space="preserve">Swedish University of Agricultural Sciences, Department of Aquatic Resources, </w:t>
+      </w:r>
+      <w:proofErr w:type="spellStart"/>
+      <w:r>
+        <w:t>Skolgatan</w:t>
+      </w:r>
+      <w:proofErr w:type="spellEnd"/>
+      <w:r>
+        <w:t xml:space="preserve"> 6, SE-742 42 </w:t>
+      </w:r>
+      <w:proofErr w:type="spellStart"/>
+      <w:r>
+        <w:t>Öregrund</w:t>
+      </w:r>
+      <w:proofErr w:type="spellEnd"/>
+      <w:r>
+        <w:t xml:space="preserve">, Sweden </w:t>
+      </w:r>
+    </w:p>
+    <w:p>
+      <w:pPr>
+        <w:spacing w:line="480" w:lineRule="auto"/>
+        <w:contextualSpacing/>
+        <w:jc w:val="both"/>
+        <w:rPr>
+          <w:rFonts w:cstheme="minorHAnsi"/>
+          <w:vertAlign w:val="superscript"/>
+        </w:rPr>
+      </w:pPr>
+    </w:p>
+    <w:p>
+      <w:pPr>
+        <w:spacing w:line="480" w:lineRule="auto"/>
+        <w:contextualSpacing/>
+        <w:jc w:val="both"/>
+        <w:rPr>
+          <w:rFonts w:cstheme="minorHAnsi"/>
+        </w:rPr>
+      </w:pPr>
+      <w:r>
+        <w:rPr>
+          <w:rFonts w:cstheme="minorHAnsi"/>
+          <w:vertAlign w:val="superscript"/>
+        </w:rPr>
+        <w:t>1</w:t>
+      </w:r>
+      <w:r>
+        <w:rPr>
+          <w:rFonts w:cstheme="minorHAnsi"/>
+        </w:rPr>
+        <w:t xml:space="preserve"> Author to whom correspondence should be addressed. Current address:</w:t>
+      </w:r>
+    </w:p>
+    <w:p>
+      <w:pPr>
+        <w:spacing w:line="480" w:lineRule="auto"/>
+        <w:contextualSpacing/>
+        <w:jc w:val="both"/>
+        <w:rPr>
+          <w:rFonts w:cstheme="minorHAnsi"/>
+        </w:rPr>
+      </w:pPr>
+      <w:r>
+        <w:rPr>
+          <w:rFonts w:cstheme="minorHAnsi"/>
+        </w:rPr>
+        <w:t xml:space="preserve">Max Lindmark, Swedish University of Agricultural Sciences, Department of Aquatic Resources, Institute of Marine Research, </w:t>
+      </w:r>
+      <w:proofErr w:type="spellStart"/>
+      <w:r>
+        <w:rPr>
+          <w:rFonts w:cstheme="minorHAnsi"/>
+        </w:rPr>
+        <w:t>Turistgatan</w:t>
+      </w:r>
+      <w:proofErr w:type="spellEnd"/>
+      <w:r>
+        <w:rPr>
+          <w:rFonts w:cstheme="minorHAnsi"/>
+        </w:rPr>
+        <w:t xml:space="preserve"> 5, </w:t>
+      </w:r>
+      <w:proofErr w:type="spellStart"/>
+      <w:r>
+        <w:rPr>
+          <w:rFonts w:cstheme="minorHAnsi"/>
+        </w:rPr>
+        <w:t>Lysekil</w:t>
+      </w:r>
+      <w:proofErr w:type="spellEnd"/>
+      <w:r>
+        <w:rPr>
+          <w:rFonts w:cstheme="minorHAnsi"/>
+        </w:rPr>
+        <w:t xml:space="preserve"> 453 30, Sweden, Tel.: +46(0)104784137, </w:t>
+      </w:r>
+      <w:r>
+        <w:rPr>
+          <w:rFonts w:cstheme="minorHAnsi"/>
+          <w:b/>
+          <w:bCs/>
+        </w:rPr>
+        <w:t>email</w:t>
+      </w:r>
+      <w:r>
+        <w:rPr>
+          <w:rFonts w:cstheme="minorHAnsi"/>
+        </w:rPr>
+        <w:t xml:space="preserve">: </w:t>
+      </w:r>
+      <w:hyperlink r:id="rId12" w:history="1">
+        <w:r>
+          <w:rPr>
+            <w:rStyle w:val="Hyperlink"/>
+            <w:rFonts w:cstheme="minorHAnsi"/>
+          </w:rPr>
+          <w:t>max.lindmark@slu.se</w:t>
+        </w:r>
+      </w:hyperlink>
+    </w:p>
+    <w:p>
+      <w:pPr>
+        <w:contextualSpacing/>
+        <w:jc w:val="both"/>
+        <w:rPr>
+          <w:lang w:val="en-GB"/>
+        </w:rPr>
+      </w:pPr>
+    </w:p>
+    <w:p>
+      <w:pPr>
+        <w:contextualSpacing/>
+        <w:jc w:val="both"/>
+        <w:rPr>
+          <w:lang w:val="en-GB"/>
+        </w:rPr>
+      </w:pPr>
+    </w:p>
+    <w:p>
+      <w:pPr>
+        <w:contextualSpacing/>
+        <w:jc w:val="both"/>
+        <w:rPr>
+          <w:lang w:val="en-GB"/>
+        </w:rPr>
+      </w:pPr>
+    </w:p>
+    <w:p>
+      <w:pPr>
+        <w:contextualSpacing/>
+        <w:jc w:val="both"/>
+        <w:rPr>
+          <w:lang w:val="en-GB"/>
+        </w:rPr>
+      </w:pPr>
+    </w:p>
+    <w:p>
+      <w:pPr>
+        <w:contextualSpacing/>
+        <w:jc w:val="both"/>
+        <w:rPr>
+          <w:lang w:val="en-GB"/>
+        </w:rPr>
+      </w:pPr>
+    </w:p>
+    <w:p>
+      <w:pPr>
+        <w:contextualSpacing/>
+        <w:jc w:val="both"/>
+        <w:rPr>
+          <w:lang w:val="en-GB"/>
+        </w:rPr>
+      </w:pPr>
+    </w:p>
+    <w:p>
+      <w:pPr>
+        <w:contextualSpacing/>
+        <w:jc w:val="both"/>
+        <w:rPr>
+          <w:lang w:val="en-GB"/>
+        </w:rPr>
+      </w:pPr>
+    </w:p>
+    <w:p>
+      <w:pPr>
+        <w:contextualSpacing/>
+        <w:jc w:val="both"/>
+        <w:rPr>
+          <w:lang w:val="en-GB"/>
+        </w:rPr>
+      </w:pPr>
+    </w:p>
+    <w:p>
+      <w:pPr>
+        <w:contextualSpacing/>
+        <w:jc w:val="both"/>
+        <w:rPr>
+          <w:lang w:val="en-GB"/>
+        </w:rPr>
+      </w:pPr>
+    </w:p>
+    <w:p>
+      <w:pPr>
+        <w:contextualSpacing/>
+        <w:jc w:val="both"/>
+        <w:rPr>
+          <w:lang w:val="en-GB"/>
+        </w:rPr>
+      </w:pPr>
+    </w:p>
+    <w:p>
+      <w:pPr>
+        <w:contextualSpacing/>
+        <w:jc w:val="both"/>
+        <w:rPr>
+          <w:lang w:val="en-GB"/>
+        </w:rPr>
+      </w:pPr>
+    </w:p>
+    <w:p>
+      <w:pPr>
+        <w:contextualSpacing/>
+        <w:jc w:val="both"/>
+        <w:rPr>
+          <w:lang w:val="en-GB"/>
+        </w:rPr>
+      </w:pPr>
+    </w:p>
+    <w:p>
+      <w:pPr>
+        <w:contextualSpacing/>
+        <w:jc w:val="both"/>
+        <w:rPr>
+          <w:lang w:val="en-GB"/>
+        </w:rPr>
+      </w:pPr>
+    </w:p>
+    <w:p>
+      <w:pPr>
+        <w:contextualSpacing/>
+        <w:jc w:val="both"/>
+        <w:rPr>
+          <w:lang w:val="en-GB"/>
+        </w:rPr>
+      </w:pPr>
+    </w:p>
+    <w:p>
+      <w:pPr>
+        <w:contextualSpacing/>
+        <w:jc w:val="both"/>
+        <w:rPr>
+          <w:lang w:val="en-GB"/>
+        </w:rPr>
+      </w:pPr>
+    </w:p>
+    <w:p>
+      <w:pPr>
+        <w:contextualSpacing/>
+        <w:jc w:val="both"/>
+        <w:rPr>
+          <w:lang w:val="en-GB"/>
+        </w:rPr>
+      </w:pPr>
+    </w:p>
+    <w:p>
+      <w:pPr>
+        <w:contextualSpacing/>
+        <w:jc w:val="both"/>
+        <w:rPr>
+          <w:lang w:val="en-GB"/>
+        </w:rPr>
+      </w:pPr>
+    </w:p>
+    <w:p>
+      <w:pPr>
+        <w:spacing w:line="480" w:lineRule="auto"/>
+        <w:contextualSpacing/>
+        <w:jc w:val="both"/>
+        <w:rPr>
+          <w:rFonts w:cstheme="minorHAnsi"/>
+          <w:b/>
+          <w:sz w:val="28"/>
+          <w:szCs w:val="28"/>
+        </w:rPr>
+      </w:pPr>
+      <w:r>
+        <w:rPr>
+          <w:rFonts w:cstheme="minorHAnsi"/>
+          <w:b/>
+          <w:sz w:val="28"/>
+          <w:szCs w:val="28"/>
+        </w:rPr>
+        <w:t>Author contributions</w:t>
+      </w:r>
+    </w:p>
+    <w:p>
+      <w:pPr>
+        <w:spacing w:line="480" w:lineRule="auto"/>
+        <w:contextualSpacing/>
+        <w:jc w:val="both"/>
+        <w:rPr>
+          <w:rFonts w:cstheme="minorHAnsi"/>
+        </w:rPr>
+      </w:pPr>
+      <w:r>
+        <w:rPr>
+          <w:rFonts w:cstheme="minorHAnsi"/>
+        </w:rPr>
+        <w:t>ML conceived the study; ML, JO, AG designed research; ML performed research with input from JO and AG; ML, JO, AG wrote the paper and contributed to revisions of the manuscript.</w:t>
+      </w:r>
+    </w:p>
+    <w:p>
+      <w:pPr>
+        <w:contextualSpacing/>
+        <w:jc w:val="both"/>
+        <w:rPr>
+          <w:lang w:val="en-GB"/>
+        </w:rPr>
+      </w:pPr>
+      <w:r>
+        <w:rPr>
+          <w:lang w:val="en-GB"/>
+        </w:rPr>
+        <w:lastRenderedPageBreak/>
         <w:t>Dear Editor,</w:t>
       </w:r>
     </w:p>
@@ -1671,7 +2152,7 @@
           <w:lang w:val="en-GB"/>
         </w:rPr>
       </w:pPr>
-      <w:hyperlink r:id="rId12" w:history="1">
+      <w:hyperlink r:id="rId13" w:history="1">
         <w:r>
           <w:rPr>
             <w:rStyle w:val="Hyperlink"/>
@@ -1697,7 +2178,6 @@
           <w:szCs w:val="18"/>
           <w:lang w:val="en-GB"/>
         </w:rPr>
-        <w:lastRenderedPageBreak/>
         <w:t>1. D. J. Marshall, C. R. White, Have We Outgrown the Existing Models of Growth? Trends in Ecology &amp; Evolution 34, 102–111 (2019).</w:t>
       </w:r>
     </w:p>
@@ -1714,6 +2194,7 @@
           <w:szCs w:val="18"/>
           <w:lang w:val="en-GB"/>
         </w:rPr>
+        <w:lastRenderedPageBreak/>
         <w:t xml:space="preserve">2. D. A. </w:t>
       </w:r>
       <w:proofErr w:type="spellStart"/>
@@ -1752,8 +2233,8 @@
       </w:pPr>
     </w:p>
     <w:sectPr>
-      <w:headerReference w:type="even" r:id="rId13"/>
-      <w:headerReference w:type="first" r:id="rId14"/>
+      <w:headerReference w:type="even" r:id="rId14"/>
+      <w:headerReference w:type="first" r:id="rId15"/>
       <w:pgSz w:w="11906" w:h="16838" w:code="9"/>
       <w:pgMar w:top="1440" w:right="1440" w:bottom="1440" w:left="1440" w:header="851" w:footer="369" w:gutter="0"/>
       <w:cols w:space="708"/>
@@ -2577,7 +3058,7 @@
   <w:style w:type="paragraph" w:default="1" w:styleId="Normal">
     <w:name w:val="Normal"/>
     <w:qFormat/>
-    <w:rsid w:val="00341403"/>
+    <w:rsid w:val="00EF12BA"/>
     <w:pPr>
       <w:spacing w:after="0" w:line="240" w:lineRule="auto"/>
     </w:pPr>
@@ -2686,7 +3167,7 @@
     <w:uiPriority w:val="1"/>
     <w:semiHidden/>
     <w:unhideWhenUsed/>
-    <w:rsid w:val="00341403"/>
+    <w:rsid w:val="00EF12BA"/>
   </w:style>
   <w:style w:type="table" w:default="1" w:styleId="TableNormal">
     <w:name w:val="Normal Table"/>
@@ -2708,7 +3189,7 @@
     <w:uiPriority w:val="99"/>
     <w:semiHidden/>
     <w:unhideWhenUsed/>
-    <w:rsid w:val="00341403"/>
+    <w:rsid w:val="00EF12BA"/>
   </w:style>
   <w:style w:type="character" w:customStyle="1" w:styleId="Heading1Char">
     <w:name w:val="Heading 1 Char"/>
@@ -5026,6 +5507,32 @@
 </file>
 
 <file path=customXml/item1.xml><?xml version="1.0" encoding="utf-8"?>
+<?mso-contentType ?>
+<FormTemplates xmlns="http://schemas.microsoft.com/sharepoint/v3/contenttype/forms">
+  <Display>DocumentLibraryForm</Display>
+  <Edit>DocumentLibraryForm</Edit>
+  <New>DocumentLibraryForm</New>
+</FormTemplates>
+</file>
+
+<file path=customXml/item2.xml><?xml version="1.0" encoding="utf-8"?>
+<p:properties xmlns:p="http://schemas.microsoft.com/office/2006/metadata/properties" xmlns:xsi="http://www.w3.org/2001/XMLSchema-instance">
+  <documentManagement/>
+</p:properties>
+</file>
+
+<file path=customXml/item3.xml><?xml version="1.0" encoding="utf-8"?>
+<tns:customPropertyEditors xmlns:tns="http://schemas.microsoft.com/office/2006/customDocumentInformationPanel">
+  <tns:showOnOpen>false</tns:showOnOpen>
+  <tns:defaultPropertyEditorNamespace>Standardegenskaper och egenskaper för SharePoint-bibliotek</tns:defaultPropertyEditorNamespace>
+</tns:customPropertyEditors>
+</file>
+
+<file path=customXml/item4.xml><?xml version="1.0" encoding="utf-8"?>
+<b:Sources xmlns:b="http://schemas.openxmlformats.org/officeDocument/2006/bibliography" xmlns="http://schemas.openxmlformats.org/officeDocument/2006/bibliography" SelectedStyle="\APA.XSL" StyleName="APA"/>
+</file>
+
+<file path=customXml/item5.xml><?xml version="1.0" encoding="utf-8"?>
 <ct:contentTypeSchema xmlns:ct="http://schemas.microsoft.com/office/2006/metadata/contentType" xmlns:ma="http://schemas.microsoft.com/office/2006/metadata/properties/metaAttributes" ct:_="" ma:_="" ma:contentTypeName="Dokument" ma:contentTypeID="0x01010082F6CF5AC4B69D4CA4913C8C7806130C" ma:contentTypeVersion="0" ma:contentTypeDescription="Skapa ett nytt dokument." ma:contentTypeScope="" ma:versionID="99a8c06d041fe489a0ac81dc45f84c12">
   <xsd:schema xmlns:xsd="http://www.w3.org/2001/XMLSchema" xmlns:xs="http://www.w3.org/2001/XMLSchema" xmlns:p="http://schemas.microsoft.com/office/2006/metadata/properties" targetNamespace="http://schemas.microsoft.com/office/2006/metadata/properties" ma:root="true" ma:fieldsID="988ddc45a2a1ba233d786d3fa5db79ea">
     <xsd:element name="properties">
@@ -5139,33 +5646,39 @@
 </ct:contentTypeSchema>
 </file>
 
-<file path=customXml/item2.xml><?xml version="1.0" encoding="utf-8"?>
-<b:Sources xmlns:b="http://schemas.openxmlformats.org/officeDocument/2006/bibliography" xmlns="http://schemas.openxmlformats.org/officeDocument/2006/bibliography" SelectedStyle="\APA.XSL" StyleName="APA"/>
+<file path=customXml/itemProps1.xml><?xml version="1.0" encoding="utf-8"?>
+<ds:datastoreItem xmlns:ds="http://schemas.openxmlformats.org/officeDocument/2006/customXml" ds:itemID="{26208C63-3BA0-4E10-999A-5A1631CE23E7}">
+  <ds:schemaRefs>
+    <ds:schemaRef ds:uri="http://schemas.microsoft.com/sharepoint/v3/contenttype/forms"/>
+  </ds:schemaRefs>
+</ds:datastoreItem>
 </file>
 
-<file path=customXml/item3.xml><?xml version="1.0" encoding="utf-8"?>
-<tns:customPropertyEditors xmlns:tns="http://schemas.microsoft.com/office/2006/customDocumentInformationPanel">
-  <tns:showOnOpen>false</tns:showOnOpen>
-  <tns:defaultPropertyEditorNamespace>Standardegenskaper och egenskaper för SharePoint-bibliotek</tns:defaultPropertyEditorNamespace>
-</tns:customPropertyEditors>
+<file path=customXml/itemProps2.xml><?xml version="1.0" encoding="utf-8"?>
+<ds:datastoreItem xmlns:ds="http://schemas.openxmlformats.org/officeDocument/2006/customXml" ds:itemID="{14B571DE-9FEF-443E-BFEF-8D8A10FF54E4}">
+  <ds:schemaRefs>
+    <ds:schemaRef ds:uri="http://schemas.microsoft.com/office/2006/metadata/properties"/>
+  </ds:schemaRefs>
+</ds:datastoreItem>
 </file>
 
-<file path=customXml/item4.xml><?xml version="1.0" encoding="utf-8"?>
-<p:properties xmlns:p="http://schemas.microsoft.com/office/2006/metadata/properties" xmlns:xsi="http://www.w3.org/2001/XMLSchema-instance">
-  <documentManagement/>
-</p:properties>
+<file path=customXml/itemProps3.xml><?xml version="1.0" encoding="utf-8"?>
+<ds:datastoreItem xmlns:ds="http://schemas.openxmlformats.org/officeDocument/2006/customXml" ds:itemID="{6DA9EF7A-CCE7-4AF5-BA3C-73D4204EBDDA}">
+  <ds:schemaRefs>
+    <ds:schemaRef ds:uri="http://schemas.microsoft.com/office/2006/customDocumentInformationPanel"/>
+  </ds:schemaRefs>
+</ds:datastoreItem>
 </file>
 
-<file path=customXml/item5.xml><?xml version="1.0" encoding="utf-8"?>
-<?mso-contentType ?>
-<FormTemplates xmlns="http://schemas.microsoft.com/sharepoint/v3/contenttype/forms">
-  <Display>DocumentLibraryForm</Display>
-  <Edit>DocumentLibraryForm</Edit>
-  <New>DocumentLibraryForm</New>
-</FormTemplates>
+<file path=customXml/itemProps4.xml><?xml version="1.0" encoding="utf-8"?>
+<ds:datastoreItem xmlns:ds="http://schemas.openxmlformats.org/officeDocument/2006/customXml" ds:itemID="{C9DB6C6F-843F-4278-898A-8695D3B47051}">
+  <ds:schemaRefs>
+    <ds:schemaRef ds:uri="http://schemas.openxmlformats.org/officeDocument/2006/bibliography"/>
+  </ds:schemaRefs>
+</ds:datastoreItem>
 </file>
 
-<file path=customXml/itemProps1.xml><?xml version="1.0" encoding="utf-8"?>
+<file path=customXml/itemProps5.xml><?xml version="1.0" encoding="utf-8"?>
 <ds:datastoreItem xmlns:ds="http://schemas.openxmlformats.org/officeDocument/2006/customXml" ds:itemID="{9E139D32-C100-407F-ABC8-6BC7DACBCB79}">
   <ds:schemaRefs>
     <ds:schemaRef ds:uri="http://schemas.microsoft.com/office/2006/metadata/contentType"/>
@@ -5179,36 +5692,4 @@
     <ds:schemaRef ds:uri="http://schemas.microsoft.com/office/infopath/2007/PartnerControls"/>
   </ds:schemaRefs>
 </ds:datastoreItem>
-</file>
-
-<file path=customXml/itemProps2.xml><?xml version="1.0" encoding="utf-8"?>
-<ds:datastoreItem xmlns:ds="http://schemas.openxmlformats.org/officeDocument/2006/customXml" ds:itemID="{C9DB6C6F-843F-4278-898A-8695D3B47051}">
-  <ds:schemaRefs>
-    <ds:schemaRef ds:uri="http://schemas.openxmlformats.org/officeDocument/2006/bibliography"/>
-  </ds:schemaRefs>
-</ds:datastoreItem>
-</file>
-
-<file path=customXml/itemProps3.xml><?xml version="1.0" encoding="utf-8"?>
-<ds:datastoreItem xmlns:ds="http://schemas.openxmlformats.org/officeDocument/2006/customXml" ds:itemID="{6DA9EF7A-CCE7-4AF5-BA3C-73D4204EBDDA}">
-  <ds:schemaRefs>
-    <ds:schemaRef ds:uri="http://schemas.microsoft.com/office/2006/customDocumentInformationPanel"/>
-  </ds:schemaRefs>
-</ds:datastoreItem>
-</file>
-
-<file path=customXml/itemProps4.xml><?xml version="1.0" encoding="utf-8"?>
-<ds:datastoreItem xmlns:ds="http://schemas.openxmlformats.org/officeDocument/2006/customXml" ds:itemID="{14B571DE-9FEF-443E-BFEF-8D8A10FF54E4}">
-  <ds:schemaRefs>
-    <ds:schemaRef ds:uri="http://schemas.microsoft.com/office/2006/metadata/properties"/>
-  </ds:schemaRefs>
-</ds:datastoreItem>
-</file>
-
-<file path=customXml/itemProps5.xml><?xml version="1.0" encoding="utf-8"?>
-<ds:datastoreItem xmlns:ds="http://schemas.openxmlformats.org/officeDocument/2006/customXml" ds:itemID="{26208C63-3BA0-4E10-999A-5A1631CE23E7}">
-  <ds:schemaRefs>
-    <ds:schemaRef ds:uri="http://schemas.microsoft.com/sharepoint/v3/contenttype/forms"/>
-  </ds:schemaRefs>
-</ds:datastoreItem>
 </file>
</xml_diff>